<commit_message>
Apr 6 & Apr 16
</commit_message>
<xml_diff>
--- a/src/api/v1/pdf/packinglist-dual.docx
+++ b/src/api/v1/pdf/packinglist-dual.docx
@@ -673,7 +673,7 @@
                 <w:szCs w:val="28"/>
                 <w:rtl/>
               </w:rPr>
-              <w:t>שעת יציאה : ____</w:t>
+              <w:t xml:space="preserve">שעת </w:t>
             </w:r>
             <w:r>
               <w:rPr>
@@ -682,8 +682,10 @@
                 <w:szCs w:val="28"/>
                 <w:rtl/>
               </w:rPr>
-              <w:t>__</w:t>
-            </w:r>
+              <w:t>אספקה</w:t>
+            </w:r>
+            <w:bookmarkStart w:id="0" w:name="_GoBack"/>
+            <w:bookmarkEnd w:id="0"/>
             <w:r>
               <w:rPr>
                 <w:rFonts w:cstheme="minorHAnsi" w:hint="cs"/>
@@ -691,7 +693,7 @@
                 <w:szCs w:val="28"/>
                 <w:rtl/>
               </w:rPr>
-              <w:t>___</w:t>
+              <w:t xml:space="preserve"> : </w:t>
             </w:r>
           </w:p>
         </w:tc>
@@ -845,6 +847,28 @@
                 <w:rtl/>
               </w:rPr>
               <w:t>סה"כ</w:t>
+            </w:r>
+            <w:r>
+              <w:rPr>
+                <w:rFonts w:cstheme="minorHAnsi" w:hint="cs"/>
+                <w:b/>
+                <w:bCs/>
+                <w:sz w:val="24"/>
+                <w:szCs w:val="24"/>
+                <w:rtl/>
+              </w:rPr>
+              <w:t xml:space="preserve"> </w:t>
+            </w:r>
+            <w:r>
+              <w:rPr>
+                <w:rFonts w:cstheme="minorHAnsi" w:hint="cs"/>
+                <w:b/>
+                <w:bCs/>
+                <w:sz w:val="24"/>
+                <w:szCs w:val="24"/>
+                <w:rtl/>
+              </w:rPr>
+              <w:t>₪</w:t>
             </w:r>
           </w:p>
         </w:tc>
@@ -2216,8 +2240,6 @@
                 <w:rtl/>
               </w:rPr>
             </w:pPr>
-            <w:bookmarkStart w:id="0" w:name="_GoBack"/>
-            <w:bookmarkEnd w:id="0"/>
             <w:r>
               <w:rPr>
                 <w:rFonts w:cstheme="minorHAnsi"/>
@@ -2706,7 +2728,7 @@
                 <w:szCs w:val="28"/>
                 <w:rtl/>
               </w:rPr>
-              <w:t>שעת יציאה : ____</w:t>
+              <w:t xml:space="preserve">שעת </w:t>
             </w:r>
             <w:r>
               <w:rPr>
@@ -2715,7 +2737,7 @@
                 <w:szCs w:val="28"/>
                 <w:rtl/>
               </w:rPr>
-              <w:t>__</w:t>
+              <w:t>אספקה</w:t>
             </w:r>
             <w:r>
               <w:rPr>
@@ -2724,7 +2746,16 @@
                 <w:szCs w:val="28"/>
                 <w:rtl/>
               </w:rPr>
-              <w:t>___</w:t>
+              <w:t xml:space="preserve"> </w:t>
+            </w:r>
+            <w:r>
+              <w:rPr>
+                <w:rFonts w:cstheme="minorHAnsi" w:hint="cs"/>
+                <w:sz w:val="28"/>
+                <w:szCs w:val="28"/>
+                <w:rtl/>
+              </w:rPr>
+              <w:t xml:space="preserve">: </w:t>
             </w:r>
           </w:p>
         </w:tc>
@@ -2878,6 +2909,17 @@
                 <w:rtl/>
               </w:rPr>
               <w:t>סה"כ</w:t>
+            </w:r>
+            <w:r>
+              <w:rPr>
+                <w:rFonts w:cstheme="minorHAnsi" w:hint="cs"/>
+                <w:b/>
+                <w:bCs/>
+                <w:sz w:val="24"/>
+                <w:szCs w:val="24"/>
+                <w:rtl/>
+              </w:rPr>
+              <w:t xml:space="preserve"> ₪</w:t>
             </w:r>
           </w:p>
         </w:tc>

</xml_diff>